<commit_message>
first two more lines
</commit_message>
<xml_diff>
--- a/newdoc.docx
+++ b/newdoc.docx
@@ -10,9 +10,32 @@
       <w:proofErr w:type="spellEnd"/>
     </w:p>
     <w:p>
+      <w:proofErr w:type="spellStart"/>
+      <w:r>
+        <w:t>F</w:t>
+      </w:r>
+      <w:r>
+        <w:t>ffffffffffffffffffffffffffffffffffffffffffffffffffffffff</w:t>
+      </w:r>
+      <w:proofErr w:type="spellEnd"/>
+    </w:p>
+    <w:p>
+      <w:proofErr w:type="spellStart"/>
+      <w:r>
+        <w:t>Fffffffffffffffffffffffffffftttttttttttttttttttttt</w:t>
+      </w:r>
+      <w:proofErr w:type="spellEnd"/>
+    </w:p>
+    <w:p>
+      <w:proofErr w:type="spellStart"/>
+      <w:proofErr w:type="gramStart"/>
       <w:r>
         <w:t>fffffffffffffffffffffffffffffffffffffffffffffffffffffffff</w:t>
       </w:r>
+      <w:proofErr w:type="spellEnd"/>
+      <w:proofErr w:type="gramEnd"/>
+    </w:p>
+    <w:p>
       <w:bookmarkStart w:id="0" w:name="_GoBack"/>
       <w:bookmarkEnd w:id="0"/>
     </w:p>

</xml_diff>